<commit_message>
modified:   1.1.02 - Basisverslag.docx 	modified:   __pycache__/game.cpython-312.pyc 	modified:   scenes/__pycache__/cell.cpython-312.pyc 	modified:   scenes/__pycache__/menu.cpython-312.pyc
</commit_message>
<xml_diff>
--- a/1.1.02 - Basisverslag.docx
+++ b/1.1.02 - Basisverslag.docx
@@ -1718,6 +1718,14 @@
                 <w:szCs w:val="22"/>
               </w:rPr>
             </w:pPr>
+            <w:r>
+              <w:rPr>
+                <w:rFonts w:asciiTheme="minorHAnsi" w:hAnsiTheme="minorHAnsi" w:cstheme="minorHAnsi"/>
+                <w:sz w:val="22"/>
+                <w:szCs w:val="22"/>
+              </w:rPr>
+              <w:t>Ja, heel behulpzaam</w:t>
+            </w:r>
           </w:p>
         </w:tc>
         <w:tc>
@@ -1906,6 +1914,14 @@
                 <w:szCs w:val="22"/>
               </w:rPr>
             </w:pPr>
+            <w:r>
+              <w:rPr>
+                <w:rFonts w:asciiTheme="minorHAnsi" w:hAnsiTheme="minorHAnsi" w:cstheme="minorHAnsi"/>
+                <w:sz w:val="22"/>
+                <w:szCs w:val="22"/>
+              </w:rPr>
+              <w:t>Zeker maar wat heb ik hier aan?</w:t>
+            </w:r>
           </w:p>
         </w:tc>
         <w:tc>
@@ -2043,6 +2059,14 @@
                 <w:szCs w:val="22"/>
               </w:rPr>
             </w:pPr>
+            <w:r>
+              <w:rPr>
+                <w:rFonts w:asciiTheme="minorHAnsi" w:hAnsiTheme="minorHAnsi" w:cstheme="minorHAnsi"/>
+                <w:sz w:val="22"/>
+                <w:szCs w:val="22"/>
+              </w:rPr>
+              <w:t>ja</w:t>
+            </w:r>
           </w:p>
         </w:tc>
         <w:tc>
@@ -2195,7 +2219,7 @@
                 <w:sz w:val="22"/>
                 <w:szCs w:val="22"/>
               </w:rPr>
-              <w:t xml:space="preserve">Zeggen dat je </w:t>
+              <w:t xml:space="preserve">Zeggen dat je de game hebt </w:t>
             </w:r>
             <w:proofErr w:type="spellStart"/>
             <w:r>
@@ -2204,27 +2228,9 @@
                 <w:sz w:val="22"/>
                 <w:szCs w:val="22"/>
               </w:rPr>
-              <w:t>dde</w:t>
+              <w:t>gecomplete</w:t>
             </w:r>
             <w:proofErr w:type="spellEnd"/>
-            <w:r>
-              <w:rPr>
-                <w:rFonts w:asciiTheme="minorHAnsi" w:hAnsiTheme="minorHAnsi" w:cstheme="minorHAnsi"/>
-                <w:sz w:val="22"/>
-                <w:szCs w:val="22"/>
-              </w:rPr>
-              <w:t xml:space="preserve"> game hebt </w:t>
-            </w:r>
-            <w:proofErr w:type="spellStart"/>
-            <w:r>
-              <w:rPr>
-                <w:rFonts w:asciiTheme="minorHAnsi" w:hAnsiTheme="minorHAnsi" w:cstheme="minorHAnsi"/>
-                <w:sz w:val="22"/>
-                <w:szCs w:val="22"/>
-              </w:rPr>
-              <w:t>gecomplete</w:t>
-            </w:r>
-            <w:proofErr w:type="spellEnd"/>
           </w:p>
         </w:tc>
         <w:tc>
@@ -2241,6 +2247,14 @@
                 <w:szCs w:val="22"/>
               </w:rPr>
             </w:pPr>
+            <w:r>
+              <w:rPr>
+                <w:rFonts w:asciiTheme="minorHAnsi" w:hAnsiTheme="minorHAnsi" w:cstheme="minorHAnsi"/>
+                <w:sz w:val="22"/>
+                <w:szCs w:val="22"/>
+              </w:rPr>
+              <w:t>Ja, alleen ging het ineens wel heel snel</w:t>
+            </w:r>
           </w:p>
         </w:tc>
         <w:tc>
@@ -2283,6 +2297,130 @@
             <w:pPr>
               <w:pStyle w:val="Default"/>
               <w:cnfStyle w:val="000000000000" w:firstRow="0" w:lastRow="0" w:firstColumn="0" w:lastColumn="0" w:oddVBand="0" w:evenVBand="0" w:oddHBand="0" w:evenHBand="0" w:firstRowFirstColumn="0" w:firstRowLastColumn="0" w:lastRowFirstColumn="0" w:lastRowLastColumn="0"/>
+              <w:rPr>
+                <w:rFonts w:asciiTheme="minorHAnsi" w:hAnsiTheme="minorHAnsi" w:cstheme="minorHAnsi"/>
+                <w:sz w:val="22"/>
+                <w:szCs w:val="22"/>
+              </w:rPr>
+            </w:pPr>
+          </w:p>
+        </w:tc>
+      </w:tr>
+      <w:tr>
+        <w:trPr>
+          <w:cnfStyle w:val="000000100000" w:firstRow="0" w:lastRow="0" w:firstColumn="0" w:lastColumn="0" w:oddVBand="0" w:evenVBand="0" w:oddHBand="1" w:evenHBand="0" w:firstRowFirstColumn="0" w:firstRowLastColumn="0" w:lastRowFirstColumn="0" w:lastRowLastColumn="0"/>
+        </w:trPr>
+        <w:tc>
+          <w:tcPr>
+            <w:cnfStyle w:val="001000000000" w:firstRow="0" w:lastRow="0" w:firstColumn="1" w:lastColumn="0" w:oddVBand="0" w:evenVBand="0" w:oddHBand="0" w:evenHBand="0" w:firstRowFirstColumn="0" w:firstRowLastColumn="0" w:lastRowFirstColumn="0" w:lastRowLastColumn="0"/>
+            <w:tcW w:w="1709" w:type="dxa"/>
+          </w:tcPr>
+          <w:p>
+            <w:pPr>
+              <w:pStyle w:val="Default"/>
+              <w:rPr>
+                <w:rFonts w:asciiTheme="minorHAnsi" w:hAnsiTheme="minorHAnsi" w:cstheme="minorHAnsi"/>
+                <w:sz w:val="22"/>
+                <w:szCs w:val="22"/>
+              </w:rPr>
+            </w:pPr>
+          </w:p>
+        </w:tc>
+        <w:tc>
+          <w:tcPr>
+            <w:tcW w:w="1741" w:type="dxa"/>
+          </w:tcPr>
+          <w:p>
+            <w:pPr>
+              <w:autoSpaceDE w:val="0"/>
+              <w:autoSpaceDN w:val="0"/>
+              <w:adjustRightInd w:val="0"/>
+              <w:cnfStyle w:val="000000100000" w:firstRow="0" w:lastRow="0" w:firstColumn="0" w:lastColumn="0" w:oddVBand="0" w:evenVBand="0" w:oddHBand="1" w:evenHBand="0" w:firstRowFirstColumn="0" w:firstRowLastColumn="0" w:lastRowFirstColumn="0" w:lastRowLastColumn="0"/>
+              <w:rPr>
+                <w:rFonts w:cstheme="minorHAnsi"/>
+                <w:sz w:val="16"/>
+                <w:szCs w:val="16"/>
+                <w:lang w:eastAsia="ja-JP"/>
+              </w:rPr>
+            </w:pPr>
+            <w:r>
+              <w:rPr>
+                <w:rFonts w:cstheme="minorHAnsi"/>
+                <w:sz w:val="16"/>
+                <w:szCs w:val="16"/>
+                <w:lang w:eastAsia="ja-JP"/>
+              </w:rPr>
+              <w:t>LAAT DE SPELER WETEN DAT DE CELLEN GEEN MOGELIJKEHEID ZIJN IN DE GAME OM TE BEZOEKEN</w:t>
+            </w:r>
+          </w:p>
+          <w:p>
+            <w:pPr>
+              <w:pStyle w:val="Default"/>
+              <w:cnfStyle w:val="000000100000" w:firstRow="0" w:lastRow="0" w:firstColumn="0" w:lastColumn="0" w:oddVBand="0" w:evenVBand="0" w:oddHBand="1" w:evenHBand="0" w:firstRowFirstColumn="0" w:firstRowLastColumn="0" w:lastRowFirstColumn="0" w:lastRowLastColumn="0"/>
+              <w:rPr>
+                <w:rFonts w:asciiTheme="minorHAnsi" w:hAnsiTheme="minorHAnsi" w:cstheme="minorHAnsi"/>
+                <w:sz w:val="22"/>
+                <w:szCs w:val="22"/>
+              </w:rPr>
+            </w:pPr>
+          </w:p>
+        </w:tc>
+        <w:tc>
+          <w:tcPr>
+            <w:tcW w:w="1711" w:type="dxa"/>
+          </w:tcPr>
+          <w:p>
+            <w:pPr>
+              <w:pStyle w:val="Default"/>
+              <w:cnfStyle w:val="000000100000" w:firstRow="0" w:lastRow="0" w:firstColumn="0" w:lastColumn="0" w:oddVBand="0" w:evenVBand="0" w:oddHBand="1" w:evenHBand="0" w:firstRowFirstColumn="0" w:firstRowLastColumn="0" w:lastRowFirstColumn="0" w:lastRowLastColumn="0"/>
+              <w:rPr>
+                <w:rFonts w:asciiTheme="minorHAnsi" w:hAnsiTheme="minorHAnsi" w:cstheme="minorHAnsi"/>
+                <w:sz w:val="22"/>
+                <w:szCs w:val="22"/>
+              </w:rPr>
+            </w:pPr>
+          </w:p>
+        </w:tc>
+        <w:tc>
+          <w:tcPr>
+            <w:tcW w:w="1383" w:type="dxa"/>
+          </w:tcPr>
+          <w:p>
+            <w:pPr>
+              <w:pStyle w:val="Default"/>
+              <w:cnfStyle w:val="000000100000" w:firstRow="0" w:lastRow="0" w:firstColumn="0" w:lastColumn="0" w:oddVBand="0" w:evenVBand="0" w:oddHBand="1" w:evenHBand="0" w:firstRowFirstColumn="0" w:firstRowLastColumn="0" w:lastRowFirstColumn="0" w:lastRowLastColumn="0"/>
+              <w:rPr>
+                <w:rFonts w:asciiTheme="minorHAnsi" w:hAnsiTheme="minorHAnsi" w:cstheme="minorHAnsi"/>
+                <w:sz w:val="22"/>
+                <w:szCs w:val="22"/>
+              </w:rPr>
+            </w:pPr>
+          </w:p>
+        </w:tc>
+        <w:tc>
+          <w:tcPr>
+            <w:tcW w:w="2061" w:type="dxa"/>
+          </w:tcPr>
+          <w:p>
+            <w:pPr>
+              <w:pStyle w:val="Default"/>
+              <w:cnfStyle w:val="000000100000" w:firstRow="0" w:lastRow="0" w:firstColumn="0" w:lastColumn="0" w:oddVBand="0" w:evenVBand="0" w:oddHBand="1" w:evenHBand="0" w:firstRowFirstColumn="0" w:firstRowLastColumn="0" w:lastRowFirstColumn="0" w:lastRowLastColumn="0"/>
+              <w:rPr>
+                <w:rFonts w:asciiTheme="minorHAnsi" w:hAnsiTheme="minorHAnsi" w:cstheme="minorHAnsi"/>
+                <w:sz w:val="22"/>
+                <w:szCs w:val="22"/>
+              </w:rPr>
+            </w:pPr>
+          </w:p>
+        </w:tc>
+        <w:tc>
+          <w:tcPr>
+            <w:tcW w:w="1034" w:type="dxa"/>
+          </w:tcPr>
+          <w:p>
+            <w:pPr>
+              <w:pStyle w:val="Default"/>
+              <w:cnfStyle w:val="000000100000" w:firstRow="0" w:lastRow="0" w:firstColumn="0" w:lastColumn="0" w:oddVBand="0" w:evenVBand="0" w:oddHBand="1" w:evenHBand="0" w:firstRowFirstColumn="0" w:firstRowLastColumn="0" w:lastRowFirstColumn="0" w:lastRowLastColumn="0"/>
               <w:rPr>
                 <w:rFonts w:asciiTheme="minorHAnsi" w:hAnsiTheme="minorHAnsi" w:cstheme="minorHAnsi"/>
                 <w:sz w:val="22"/>
@@ -2435,6 +2573,17 @@
         </w:rPr>
         <w:t>3 = Hoogste prioriteit voor een probleem dat onmiddellijk opgelost dient te worden.</w:t>
       </w:r>
+    </w:p>
+    <w:p>
+      <w:pPr>
+        <w:pStyle w:val="Default"/>
+        <w:rPr>
+          <w:rFonts w:asciiTheme="minorHAnsi" w:hAnsiTheme="minorHAnsi" w:cstheme="minorHAnsi"/>
+          <w:sz w:val="16"/>
+          <w:szCs w:val="16"/>
+          <w:lang w:eastAsia="ja-JP"/>
+        </w:rPr>
+      </w:pPr>
     </w:p>
     <w:p>
       <w:pPr>
@@ -2899,6 +3048,7 @@
                 <w:sz w:val="22"/>
                 <w:szCs w:val="22"/>
               </w:rPr>
+              <w:lastRenderedPageBreak/>
               <w:t>Voor testen invullen</w:t>
             </w:r>
           </w:p>
@@ -4507,6 +4657,7 @@
       <w:bookmarkStart w:id="15" w:name="_Toc116463872"/>
       <w:bookmarkStart w:id="16" w:name="_Toc145098696"/>
       <w:r>
+        <w:lastRenderedPageBreak/>
         <w:t>Verbetervoorstel</w:t>
       </w:r>
       <w:bookmarkEnd w:id="14"/>
@@ -6387,71 +6538,10 @@
 </file>
 
 <file path=customXml/item1.xml><?xml version="1.0" encoding="utf-8"?>
-<?mso-contentType ?>
-<FormTemplates xmlns="http://schemas.microsoft.com/sharepoint/v3/contenttype/forms">
-  <Display>DocumentLibraryForm</Display>
-  <Edit>DocumentLibraryForm</Edit>
-  <New>DocumentLibraryForm</New>
-</FormTemplates>
+<b:Sources xmlns:b="http://schemas.openxmlformats.org/officeDocument/2006/bibliography" xmlns="http://schemas.openxmlformats.org/officeDocument/2006/bibliography" SelectedStyle="\APASixthEditionOfficeOnline.xsl" StyleName="APA" Version="6"/>
 </file>
 
 <file path=customXml/item2.xml><?xml version="1.0" encoding="utf-8"?>
-<p:properties xmlns:p="http://schemas.microsoft.com/office/2006/metadata/properties" xmlns:xsi="http://www.w3.org/2001/XMLSchema-instance" xmlns:pc="http://schemas.microsoft.com/office/infopath/2007/PartnerControls">
-  <documentManagement>
-    <TaxCatchAll xmlns="ca98e324-7977-4522-b7cf-9046283ddb02" xsi:nil="true"/>
-    <lcf76f155ced4ddcb4097134ff3c332f xmlns="a9a5e4e2-ea41-4fa3-9e01-a26462f0bf83">
-      <Terms xmlns="http://schemas.microsoft.com/office/infopath/2007/PartnerControls"/>
-    </lcf76f155ced4ddcb4097134ff3c332f>
-    <CultureName xmlns="a9a5e4e2-ea41-4fa3-9e01-a26462f0bf83" xsi:nil="true"/>
-    <Owner xmlns="a9a5e4e2-ea41-4fa3-9e01-a26462f0bf83">
-      <UserInfo>
-        <DisplayName/>
-        <AccountId xsi:nil="true"/>
-        <AccountType/>
-      </UserInfo>
-    </Owner>
-    <Students xmlns="a9a5e4e2-ea41-4fa3-9e01-a26462f0bf83">
-      <UserInfo>
-        <DisplayName/>
-        <AccountId xsi:nil="true"/>
-        <AccountType/>
-      </UserInfo>
-    </Students>
-    <Student_Groups xmlns="a9a5e4e2-ea41-4fa3-9e01-a26462f0bf83">
-      <UserInfo>
-        <DisplayName/>
-        <AccountId xsi:nil="true"/>
-        <AccountType/>
-      </UserInfo>
-    </Student_Groups>
-    <LMS_Mappings xmlns="a9a5e4e2-ea41-4fa3-9e01-a26462f0bf83" xsi:nil="true"/>
-    <Teams_Channel_Section_Location xmlns="a9a5e4e2-ea41-4fa3-9e01-a26462f0bf83" xsi:nil="true"/>
-    <NotebookType xmlns="a9a5e4e2-ea41-4fa3-9e01-a26462f0bf83" xsi:nil="true"/>
-    <AppVersion xmlns="a9a5e4e2-ea41-4fa3-9e01-a26462f0bf83" xsi:nil="true"/>
-    <IsNotebookLocked xmlns="a9a5e4e2-ea41-4fa3-9e01-a26462f0bf83" xsi:nil="true"/>
-    <Templates xmlns="a9a5e4e2-ea41-4fa3-9e01-a26462f0bf83" xsi:nil="true"/>
-    <Self_Registration_Enabled xmlns="a9a5e4e2-ea41-4fa3-9e01-a26462f0bf83" xsi:nil="true"/>
-    <Has_Teacher_Only_SectionGroup xmlns="a9a5e4e2-ea41-4fa3-9e01-a26462f0bf83" xsi:nil="true"/>
-    <FolderType xmlns="a9a5e4e2-ea41-4fa3-9e01-a26462f0bf83" xsi:nil="true"/>
-    <Teachers xmlns="a9a5e4e2-ea41-4fa3-9e01-a26462f0bf83">
-      <UserInfo>
-        <DisplayName/>
-        <AccountId xsi:nil="true"/>
-        <AccountType/>
-      </UserInfo>
-    </Teachers>
-    <Distribution_Groups xmlns="a9a5e4e2-ea41-4fa3-9e01-a26462f0bf83" xsi:nil="true"/>
-    <TeamsChannelId xmlns="a9a5e4e2-ea41-4fa3-9e01-a26462f0bf83" xsi:nil="true"/>
-    <Math_Settings xmlns="a9a5e4e2-ea41-4fa3-9e01-a26462f0bf83" xsi:nil="true"/>
-    <Invited_Students xmlns="a9a5e4e2-ea41-4fa3-9e01-a26462f0bf83" xsi:nil="true"/>
-    <DefaultSectionNames xmlns="a9a5e4e2-ea41-4fa3-9e01-a26462f0bf83" xsi:nil="true"/>
-    <Is_Collaboration_Space_Locked xmlns="a9a5e4e2-ea41-4fa3-9e01-a26462f0bf83" xsi:nil="true"/>
-    <Invited_Teachers xmlns="a9a5e4e2-ea41-4fa3-9e01-a26462f0bf83" xsi:nil="true"/>
-  </documentManagement>
-</p:properties>
-</file>
-
-<file path=customXml/item3.xml><?xml version="1.0" encoding="utf-8"?>
 <ct:contentTypeSchema xmlns:ct="http://schemas.microsoft.com/office/2006/metadata/contentType" xmlns:ma="http://schemas.microsoft.com/office/2006/metadata/properties/metaAttributes" ct:_="" ma:_="" ma:contentTypeName="Document" ma:contentTypeID="0x010100C888A45FADA84444BD97EA692BE9BC28" ma:contentTypeVersion="32" ma:contentTypeDescription="Een nieuw document maken." ma:contentTypeScope="" ma:versionID="3e539cf849ba564f7b1a6bee557c0f9a">
   <xsd:schema xmlns:xsd="http://www.w3.org/2001/XMLSchema" xmlns:xs="http://www.w3.org/2001/XMLSchema" xmlns:p="http://schemas.microsoft.com/office/2006/metadata/properties" xmlns:ns2="a9a5e4e2-ea41-4fa3-9e01-a26462f0bf83" xmlns:ns3="ca98e324-7977-4522-b7cf-9046283ddb02" targetNamespace="http://schemas.microsoft.com/office/2006/metadata/properties" ma:root="true" ma:fieldsID="47214de4247b082c0f82df2374deae0c" ns2:_="" ns3:_="">
     <xsd:import namespace="a9a5e4e2-ea41-4fa3-9e01-a26462f0bf83"/>
@@ -6840,30 +6930,80 @@
 </ct:contentTypeSchema>
 </file>
 
+<file path=customXml/item3.xml><?xml version="1.0" encoding="utf-8"?>
+<p:properties xmlns:p="http://schemas.microsoft.com/office/2006/metadata/properties" xmlns:xsi="http://www.w3.org/2001/XMLSchema-instance" xmlns:pc="http://schemas.microsoft.com/office/infopath/2007/PartnerControls">
+  <documentManagement>
+    <TaxCatchAll xmlns="ca98e324-7977-4522-b7cf-9046283ddb02" xsi:nil="true"/>
+    <lcf76f155ced4ddcb4097134ff3c332f xmlns="a9a5e4e2-ea41-4fa3-9e01-a26462f0bf83">
+      <Terms xmlns="http://schemas.microsoft.com/office/infopath/2007/PartnerControls"/>
+    </lcf76f155ced4ddcb4097134ff3c332f>
+    <CultureName xmlns="a9a5e4e2-ea41-4fa3-9e01-a26462f0bf83" xsi:nil="true"/>
+    <Owner xmlns="a9a5e4e2-ea41-4fa3-9e01-a26462f0bf83">
+      <UserInfo>
+        <DisplayName/>
+        <AccountId xsi:nil="true"/>
+        <AccountType/>
+      </UserInfo>
+    </Owner>
+    <Students xmlns="a9a5e4e2-ea41-4fa3-9e01-a26462f0bf83">
+      <UserInfo>
+        <DisplayName/>
+        <AccountId xsi:nil="true"/>
+        <AccountType/>
+      </UserInfo>
+    </Students>
+    <Student_Groups xmlns="a9a5e4e2-ea41-4fa3-9e01-a26462f0bf83">
+      <UserInfo>
+        <DisplayName/>
+        <AccountId xsi:nil="true"/>
+        <AccountType/>
+      </UserInfo>
+    </Student_Groups>
+    <LMS_Mappings xmlns="a9a5e4e2-ea41-4fa3-9e01-a26462f0bf83" xsi:nil="true"/>
+    <Teams_Channel_Section_Location xmlns="a9a5e4e2-ea41-4fa3-9e01-a26462f0bf83" xsi:nil="true"/>
+    <NotebookType xmlns="a9a5e4e2-ea41-4fa3-9e01-a26462f0bf83" xsi:nil="true"/>
+    <AppVersion xmlns="a9a5e4e2-ea41-4fa3-9e01-a26462f0bf83" xsi:nil="true"/>
+    <IsNotebookLocked xmlns="a9a5e4e2-ea41-4fa3-9e01-a26462f0bf83" xsi:nil="true"/>
+    <Templates xmlns="a9a5e4e2-ea41-4fa3-9e01-a26462f0bf83" xsi:nil="true"/>
+    <Self_Registration_Enabled xmlns="a9a5e4e2-ea41-4fa3-9e01-a26462f0bf83" xsi:nil="true"/>
+    <Has_Teacher_Only_SectionGroup xmlns="a9a5e4e2-ea41-4fa3-9e01-a26462f0bf83" xsi:nil="true"/>
+    <FolderType xmlns="a9a5e4e2-ea41-4fa3-9e01-a26462f0bf83" xsi:nil="true"/>
+    <Teachers xmlns="a9a5e4e2-ea41-4fa3-9e01-a26462f0bf83">
+      <UserInfo>
+        <DisplayName/>
+        <AccountId xsi:nil="true"/>
+        <AccountType/>
+      </UserInfo>
+    </Teachers>
+    <Distribution_Groups xmlns="a9a5e4e2-ea41-4fa3-9e01-a26462f0bf83" xsi:nil="true"/>
+    <TeamsChannelId xmlns="a9a5e4e2-ea41-4fa3-9e01-a26462f0bf83" xsi:nil="true"/>
+    <Math_Settings xmlns="a9a5e4e2-ea41-4fa3-9e01-a26462f0bf83" xsi:nil="true"/>
+    <Invited_Students xmlns="a9a5e4e2-ea41-4fa3-9e01-a26462f0bf83" xsi:nil="true"/>
+    <DefaultSectionNames xmlns="a9a5e4e2-ea41-4fa3-9e01-a26462f0bf83" xsi:nil="true"/>
+    <Is_Collaboration_Space_Locked xmlns="a9a5e4e2-ea41-4fa3-9e01-a26462f0bf83" xsi:nil="true"/>
+    <Invited_Teachers xmlns="a9a5e4e2-ea41-4fa3-9e01-a26462f0bf83" xsi:nil="true"/>
+  </documentManagement>
+</p:properties>
+</file>
+
 <file path=customXml/item4.xml><?xml version="1.0" encoding="utf-8"?>
-<b:Sources xmlns:b="http://schemas.openxmlformats.org/officeDocument/2006/bibliography" xmlns="http://schemas.openxmlformats.org/officeDocument/2006/bibliography" SelectedStyle="\APASixthEditionOfficeOnline.xsl" StyleName="APA" Version="6"/>
+<?mso-contentType ?>
+<FormTemplates xmlns="http://schemas.microsoft.com/sharepoint/v3/contenttype/forms">
+  <Display>DocumentLibraryForm</Display>
+  <Edit>DocumentLibraryForm</Edit>
+  <New>DocumentLibraryForm</New>
+</FormTemplates>
 </file>
 
 <file path=customXml/itemProps1.xml><?xml version="1.0" encoding="utf-8"?>
-<ds:datastoreItem xmlns:ds="http://schemas.openxmlformats.org/officeDocument/2006/customXml" ds:itemID="{6D288122-3C47-4828-B998-B181320A419A}">
+<ds:datastoreItem xmlns:ds="http://schemas.openxmlformats.org/officeDocument/2006/customXml" ds:itemID="{B632AD4E-EC48-4C26-ACAB-C1C925C18E76}">
   <ds:schemaRefs>
-    <ds:schemaRef ds:uri="http://schemas.microsoft.com/sharepoint/v3/contenttype/forms"/>
+    <ds:schemaRef ds:uri="http://schemas.openxmlformats.org/officeDocument/2006/bibliography"/>
   </ds:schemaRefs>
 </ds:datastoreItem>
 </file>
 
 <file path=customXml/itemProps2.xml><?xml version="1.0" encoding="utf-8"?>
-<ds:datastoreItem xmlns:ds="http://schemas.openxmlformats.org/officeDocument/2006/customXml" ds:itemID="{A0B56109-0514-4961-BF25-9A36AD489C9C}">
-  <ds:schemaRefs>
-    <ds:schemaRef ds:uri="http://schemas.microsoft.com/office/2006/metadata/properties"/>
-    <ds:schemaRef ds:uri="http://schemas.microsoft.com/office/infopath/2007/PartnerControls"/>
-    <ds:schemaRef ds:uri="ca98e324-7977-4522-b7cf-9046283ddb02"/>
-    <ds:schemaRef ds:uri="a9a5e4e2-ea41-4fa3-9e01-a26462f0bf83"/>
-  </ds:schemaRefs>
-</ds:datastoreItem>
-</file>
-
-<file path=customXml/itemProps3.xml><?xml version="1.0" encoding="utf-8"?>
 <ds:datastoreItem xmlns:ds="http://schemas.openxmlformats.org/officeDocument/2006/customXml" ds:itemID="{4FFA3A8C-21D4-4773-8BF2-387DD58D9F7F}">
   <ds:schemaRefs>
     <ds:schemaRef ds:uri="http://schemas.microsoft.com/office/2006/metadata/contentType"/>
@@ -6882,10 +7022,21 @@
 </ds:datastoreItem>
 </file>
 
+<file path=customXml/itemProps3.xml><?xml version="1.0" encoding="utf-8"?>
+<ds:datastoreItem xmlns:ds="http://schemas.openxmlformats.org/officeDocument/2006/customXml" ds:itemID="{A0B56109-0514-4961-BF25-9A36AD489C9C}">
+  <ds:schemaRefs>
+    <ds:schemaRef ds:uri="http://schemas.microsoft.com/office/2006/metadata/properties"/>
+    <ds:schemaRef ds:uri="http://schemas.microsoft.com/office/infopath/2007/PartnerControls"/>
+    <ds:schemaRef ds:uri="ca98e324-7977-4522-b7cf-9046283ddb02"/>
+    <ds:schemaRef ds:uri="a9a5e4e2-ea41-4fa3-9e01-a26462f0bf83"/>
+  </ds:schemaRefs>
+</ds:datastoreItem>
+</file>
+
 <file path=customXml/itemProps4.xml><?xml version="1.0" encoding="utf-8"?>
-<ds:datastoreItem xmlns:ds="http://schemas.openxmlformats.org/officeDocument/2006/customXml" ds:itemID="{B632AD4E-EC48-4C26-ACAB-C1C925C18E76}">
+<ds:datastoreItem xmlns:ds="http://schemas.openxmlformats.org/officeDocument/2006/customXml" ds:itemID="{6D288122-3C47-4828-B998-B181320A419A}">
   <ds:schemaRefs>
-    <ds:schemaRef ds:uri="http://schemas.openxmlformats.org/officeDocument/2006/bibliography"/>
+    <ds:schemaRef ds:uri="http://schemas.microsoft.com/sharepoint/v3/contenttype/forms"/>
   </ds:schemaRefs>
 </ds:datastoreItem>
 </file>
</xml_diff>